<commit_message>
Describe() heter nu DescribeMember()
</commit_message>
<xml_diff>
--- a/Rapport.docx
+++ b/Rapport.docx
@@ -316,7 +316,7 @@
           <w:sz w:val="22"/>
           <w:shd w:fill="auto" w:val="clear"/>
         </w:rPr>
-        <w:t xml:space="preserve">För att skapa upp menyn använde jag flera Console.WriteLine(). Varje alternativ fick en siffra kopplad till sig för att underlätta för användaren. Koden för menyn extraherade jag till en egen metod som jag döpte till Menu() och som sedan lades i klassen Print.</w:t>
+        <w:t xml:space="preserve">För att skapa upp menyn använde jag flera Console.WriteLine(). Varje alternativ fick en siffra kopplad till sig för att underlätta för användaren. Koden för menyn extraherade jag till en egen metod som jag döpte till MainMenu() och som sedan lades i klassen Print.</w:t>
       </w:r>
     </w:p>
     <w:p>
@@ -453,7 +453,7 @@
           <w:sz w:val="22"/>
           <w:shd w:fill="auto" w:val="clear"/>
         </w:rPr>
-        <w:t xml:space="preserve">Jag skapade metoden Read() som läser in information från en textfil och sparar den i en lista. Informationen delas sedan upp, med hjälp av en for-loop, och sparas i olika variabler som skickas in som argument till metoden AddMember() som för varje iteration lägger till en ny medlem i en lista. Read() anropas varje gång användaren återgår till huvudmenyn för att få en korrekt version av informationen i textfilen.</w:t>
+        <w:t xml:space="preserve">Jag skapade metoden ReadFromTextFile() som läser in information från en textfil och sparar den i en lista. Informationen delas sedan upp, med hjälp av en for-loop, och sparas i olika variabler som skickas in som argument till metoden AddMemberToList() som för varje iteration lägger till en ny medlem i en lista. ReadFromTextFile() anropas varje gång användaren återgår till huvudmenyn för att få en korrekt version av informationen i textfilen.</w:t>
       </w:r>
     </w:p>
     <w:p>
@@ -683,7 +683,7 @@
           <w:sz w:val="22"/>
           <w:shd w:fill="auto" w:val="clear"/>
         </w:rPr>
-        <w:t xml:space="preserve">Andra delen är att låta användaren få ut detaljerad information om en specifik gruppmedlem. Detta görs med hjälp av en metod, Details(), som först anropar ListOfMembers() som listar alla medlemmar. Sedan anropas metoden Describe() via den gruppmedlem som valts som i sin tur skriver ut den detaljerade informationen. Denna del körs sedan ända tills användaren väljer att återgå till huvudmenyn igen.</w:t>
+        <w:t xml:space="preserve">Andra delen är att låta användaren få ut detaljerad information om en specifik gruppmedlem. Detta görs med hjälp av en metod, MemberDetails(), som först anropar ListOfMembers() som listar alla medlemmar. Sedan anropas metoden DescribeMember() via den gruppmedlem som valts som i sin tur skriver ut den detaljerade informationen. Denna del körs sedan ända tills användaren väljer att återgå till huvudmenyn igen.</w:t>
       </w:r>
     </w:p>
     <w:p>
@@ -887,7 +887,7 @@
           <w:sz w:val="22"/>
           <w:shd w:fill="auto" w:val="clear"/>
         </w:rPr>
-        <w:t xml:space="preserve">Femte delen är att ta bort en medlem. Detta görs med metoden Remove() som först visar alla medlemmar med hjälp av ListOfMembers(). Sedan får användaren välja vilken medlem som ska tas bort och den medlemmen tas sedan bort från listan med hjälp av metoden RemoveAt(). Medlemmen tas även från textfilen med File.WriteAllLines().</w:t>
+        <w:t xml:space="preserve">Femte delen är att ta bort en medlem. Detta görs med metoden DeleteMember() som först visar alla medlemmar med hjälp av ListOfMembers(). Sedan får användaren välja vilken medlem som ska tas bort och den medlemmen tas sedan bort från listan med hjälp av metoden RemoveAt(). Medlemmen tas även från textfilen med File.WriteAllLines().</w:t>
       </w:r>
     </w:p>
     <w:p>
@@ -1091,7 +1091,7 @@
           <w:sz w:val="22"/>
           <w:shd w:fill="auto" w:val="clear"/>
         </w:rPr>
-        <w:t xml:space="preserve">Min felhantering i metoden Create() är något bristfällig. Det enda jag har gjort är att åtgärden avslutas om användaren trycker Enter utan att mata in något. Detsamma sker också om användaren matar in något annat än det som förväntas (tex bokstäver till de fälten som ska spara ett heltal) men annars kan användaren mer eller mindre skriva in lite vad som helst på varje fält. Detta skulle jag kunnat gjort mer utförligt. Koden för hur metoden avbryts om användaren väljer att avbryta är inte heller den bästa med mycket liknande kod vilket gör att jag kanske inte är helt DRY där. Det är också något jag kunde gjort bättre även om jag försökte skapa två metoder, en för att tilldela ett värde och en för validering, för att minska ner på all upprepad kod.</w:t>
+        <w:t xml:space="preserve">Min felhantering i metoden CreateNewMember() är något bristfällig. Det enda jag har gjort är att åtgärden avslutas om användaren trycker Enter utan att mata in något. Detsamma sker också om användaren matar in något annat än det som förväntas (tex bokstäver till de fälten som ska spara ett heltal) men annars kan användaren mer eller mindre skriva in lite vad som helst på varje fält. Detta skulle jag kunnat gjort mer utförligt. Koden för hur metoden avbryts om användaren väljer att avbryta är inte heller den bästa med mycket liknande kod vilket gör att jag kanske inte är helt DRY där. Det är också något jag kunde gjort bättre även om jag försökte skapa två metoder, en för att tilldela ett värde och en för validering, för att minska ner på all upprepad kod.</w:t>
       </w:r>
     </w:p>
     <w:p>

</xml_diff>